<commit_message>
Completar as anotações e estudar
</commit_message>
<xml_diff>
--- a/Anotações de BD .docx
+++ b/Anotações de BD .docx
@@ -2954,8 +2954,6 @@
           <w:lang w:eastAsia="pt-BR"/>
         </w:rPr>
       </w:pPr>
-      <w:bookmarkStart w:id="0" w:name="_GoBack"/>
-      <w:bookmarkEnd w:id="0"/>
     </w:p>
     <w:p>
       <w:pPr>
@@ -3009,14 +3007,633 @@
         </w:rPr>
         <w:t>A Instrução UPDATE</w:t>
       </w:r>
-    </w:p>
-    <w:p>
-      <w:pPr>
-        <w:rPr>
-          <w:rFonts w:ascii="Arial" w:hAnsi="Arial" w:cs="Arial"/>
-          <w:b/>
-          <w:bCs/>
-          <w:color w:val="000000"/>
+      <w:bookmarkStart w:id="0" w:name="_GoBack"/>
+    </w:p>
+    <w:bookmarkEnd w:id="0"/>
+    <w:p>
+      <w:pPr>
+        <w:shd w:val="clear" w:color="auto" w:fill="FFFFFF"/>
+        <w:spacing w:after="0" w:line="240" w:lineRule="auto"/>
+        <w:rPr>
+          <w:rFonts w:ascii="Consolas" w:eastAsia="Times New Roman" w:hAnsi="Consolas" w:cs="Times New Roman"/>
+          <w:b/>
+          <w:bCs/>
+          <w:color w:val="000000"/>
+          <w:sz w:val="23"/>
+          <w:szCs w:val="23"/>
+          <w:lang w:eastAsia="pt-BR"/>
+        </w:rPr>
+      </w:pPr>
+    </w:p>
+    <w:p>
+      <w:pPr>
+        <w:shd w:val="clear" w:color="auto" w:fill="FFFFFF"/>
+        <w:spacing w:after="0" w:line="240" w:lineRule="auto"/>
+        <w:rPr>
+          <w:rFonts w:ascii="Consolas" w:eastAsia="Times New Roman" w:hAnsi="Consolas" w:cs="Times New Roman"/>
+          <w:b/>
+          <w:bCs/>
+          <w:color w:val="000000"/>
+          <w:sz w:val="23"/>
+          <w:szCs w:val="23"/>
+          <w:lang w:eastAsia="pt-BR"/>
+        </w:rPr>
+      </w:pPr>
+    </w:p>
+    <w:p>
+      <w:pPr>
+        <w:shd w:val="clear" w:color="auto" w:fill="FFFFFF"/>
+        <w:spacing w:after="0" w:line="240" w:lineRule="auto"/>
+        <w:rPr>
+          <w:rFonts w:ascii="Consolas" w:eastAsia="Times New Roman" w:hAnsi="Consolas" w:cs="Times New Roman"/>
+          <w:b/>
+          <w:bCs/>
+          <w:color w:val="000000"/>
+          <w:sz w:val="23"/>
+          <w:szCs w:val="23"/>
+          <w:lang w:eastAsia="pt-BR"/>
+        </w:rPr>
+      </w:pPr>
+    </w:p>
+    <w:p>
+      <w:pPr>
+        <w:shd w:val="clear" w:color="auto" w:fill="FFFFFF"/>
+        <w:spacing w:after="0" w:line="240" w:lineRule="auto"/>
+        <w:rPr>
+          <w:rFonts w:ascii="Consolas" w:eastAsia="Times New Roman" w:hAnsi="Consolas" w:cs="Times New Roman"/>
+          <w:b/>
+          <w:bCs/>
+          <w:color w:val="000000"/>
+          <w:sz w:val="23"/>
+          <w:szCs w:val="23"/>
+          <w:lang w:eastAsia="pt-BR"/>
+        </w:rPr>
+      </w:pPr>
+      <w:r>
+        <w:rPr>
+          <w:rFonts w:ascii="Consolas" w:eastAsia="Times New Roman" w:hAnsi="Consolas" w:cs="Times New Roman"/>
+          <w:b/>
+          <w:bCs/>
+          <w:color w:val="000000"/>
+          <w:sz w:val="23"/>
+          <w:szCs w:val="23"/>
+          <w:lang w:eastAsia="pt-BR"/>
+        </w:rPr>
+        <w:t>Substituindo dados do cliente com UPDATE</w:t>
+      </w:r>
+    </w:p>
+    <w:p>
+      <w:pPr>
+        <w:rPr>
+          <w:rFonts w:ascii="Arial" w:hAnsi="Arial" w:cs="Arial"/>
+          <w:b/>
+          <w:bCs/>
+          <w:color w:val="000000"/>
+          <w:shd w:val="clear" w:color="auto" w:fill="FFFFCC"/>
+        </w:rPr>
+      </w:pPr>
+    </w:p>
+    <w:p>
+      <w:pPr>
+        <w:rPr>
+          <w:rFonts w:ascii="Arial" w:hAnsi="Arial" w:cs="Arial"/>
+          <w:b/>
+          <w:bCs/>
+          <w:shd w:val="clear" w:color="auto" w:fill="FFFFCC"/>
+        </w:rPr>
+      </w:pPr>
+    </w:p>
+    <w:p>
+      <w:pPr>
+        <w:rPr>
+          <w:rFonts w:ascii="Consolas" w:hAnsi="Consolas"/>
+          <w:color w:val="000000"/>
+          <w:sz w:val="23"/>
+          <w:szCs w:val="23"/>
+          <w:shd w:val="clear" w:color="auto" w:fill="FFFFFF"/>
+        </w:rPr>
+      </w:pPr>
+      <w:r>
+        <w:rPr>
+          <w:rStyle w:val="sqlkeywordcolor"/>
+          <w:rFonts w:ascii="Consolas" w:hAnsi="Consolas"/>
+          <w:color w:val="0000CD"/>
+          <w:sz w:val="23"/>
+          <w:szCs w:val="23"/>
+          <w:shd w:val="clear" w:color="auto" w:fill="FFFFFF"/>
+        </w:rPr>
+        <w:t>UPDATE</w:t>
+      </w:r>
+      <w:r>
+        <w:rPr>
+          <w:rFonts w:ascii="Consolas" w:hAnsi="Consolas"/>
+          <w:color w:val="000000"/>
+          <w:sz w:val="23"/>
+          <w:szCs w:val="23"/>
+          <w:shd w:val="clear" w:color="auto" w:fill="FFFFFF"/>
+        </w:rPr>
+        <w:t> </w:t>
+      </w:r>
+      <w:proofErr w:type="spellStart"/>
+      <w:r>
+        <w:rPr>
+          <w:rFonts w:ascii="Consolas" w:hAnsi="Consolas"/>
+          <w:color w:val="000000"/>
+          <w:sz w:val="23"/>
+          <w:szCs w:val="23"/>
+          <w:shd w:val="clear" w:color="auto" w:fill="FFFFFF"/>
+        </w:rPr>
+        <w:t>Nome_Tabela</w:t>
+      </w:r>
+      <w:proofErr w:type="spellEnd"/>
+      <w:r>
+        <w:rPr>
+          <w:rFonts w:ascii="Consolas" w:hAnsi="Consolas"/>
+          <w:color w:val="000000"/>
+          <w:sz w:val="23"/>
+          <w:szCs w:val="23"/>
+        </w:rPr>
+        <w:br/>
+      </w:r>
+      <w:r>
+        <w:rPr>
+          <w:rStyle w:val="sqlkeywordcolor"/>
+          <w:rFonts w:ascii="Consolas" w:hAnsi="Consolas"/>
+          <w:color w:val="0000CD"/>
+          <w:sz w:val="23"/>
+          <w:szCs w:val="23"/>
+          <w:shd w:val="clear" w:color="auto" w:fill="FFFFFF"/>
+        </w:rPr>
+        <w:t>SET</w:t>
+      </w:r>
+      <w:r>
+        <w:rPr>
+          <w:rFonts w:ascii="Consolas" w:hAnsi="Consolas"/>
+          <w:color w:val="000000"/>
+          <w:sz w:val="23"/>
+          <w:szCs w:val="23"/>
+          <w:shd w:val="clear" w:color="auto" w:fill="FFFFFF"/>
+        </w:rPr>
+        <w:t> </w:t>
+      </w:r>
+      <w:proofErr w:type="spellStart"/>
+      <w:r>
+        <w:rPr>
+          <w:rFonts w:ascii="Consolas" w:hAnsi="Consolas"/>
+          <w:color w:val="000000"/>
+          <w:sz w:val="23"/>
+          <w:szCs w:val="23"/>
+          <w:shd w:val="clear" w:color="auto" w:fill="FFFFFF"/>
+        </w:rPr>
+        <w:t>NomedaColuna</w:t>
+      </w:r>
+      <w:proofErr w:type="spellEnd"/>
+      <w:r>
+        <w:rPr>
+          <w:rFonts w:ascii="Consolas" w:hAnsi="Consolas"/>
+          <w:color w:val="000000"/>
+          <w:sz w:val="23"/>
+          <w:szCs w:val="23"/>
+          <w:shd w:val="clear" w:color="auto" w:fill="FFFFFF"/>
+        </w:rPr>
+        <w:t xml:space="preserve"> = </w:t>
+      </w:r>
+      <w:r>
+        <w:rPr>
+          <w:rStyle w:val="sqlstringcolor"/>
+          <w:rFonts w:ascii="Consolas" w:hAnsi="Consolas"/>
+          <w:color w:val="A52A2A"/>
+          <w:sz w:val="23"/>
+          <w:szCs w:val="23"/>
+          <w:shd w:val="clear" w:color="auto" w:fill="FFFFFF"/>
+        </w:rPr>
+        <w:t>'</w:t>
+      </w:r>
+      <w:r>
+        <w:rPr>
+          <w:rStyle w:val="sqlstringcolor"/>
+          <w:rFonts w:ascii="Consolas" w:hAnsi="Consolas"/>
+          <w:color w:val="A52A2A"/>
+          <w:sz w:val="23"/>
+          <w:szCs w:val="23"/>
+          <w:shd w:val="clear" w:color="auto" w:fill="FFFFFF"/>
+        </w:rPr>
+        <w:t>Atributo que deseja inserir</w:t>
+      </w:r>
+      <w:r>
+        <w:rPr>
+          <w:rStyle w:val="sqlstringcolor"/>
+          <w:rFonts w:ascii="Consolas" w:hAnsi="Consolas"/>
+          <w:color w:val="A52A2A"/>
+          <w:sz w:val="23"/>
+          <w:szCs w:val="23"/>
+          <w:shd w:val="clear" w:color="auto" w:fill="FFFFFF"/>
+        </w:rPr>
+        <w:t>'</w:t>
+      </w:r>
+      <w:r>
+        <w:rPr>
+          <w:rFonts w:ascii="Consolas" w:hAnsi="Consolas"/>
+          <w:color w:val="000000"/>
+          <w:sz w:val="23"/>
+          <w:szCs w:val="23"/>
+          <w:shd w:val="clear" w:color="auto" w:fill="FFFFFF"/>
+        </w:rPr>
+        <w:t xml:space="preserve">, </w:t>
+      </w:r>
+    </w:p>
+    <w:p>
+      <w:pPr>
+        <w:rPr>
+          <w:rFonts w:ascii="Consolas" w:hAnsi="Consolas"/>
+          <w:color w:val="000000"/>
+          <w:sz w:val="23"/>
+          <w:szCs w:val="23"/>
+          <w:shd w:val="clear" w:color="auto" w:fill="FFFFFF"/>
+        </w:rPr>
+      </w:pPr>
+      <w:proofErr w:type="spellStart"/>
+      <w:r>
+        <w:rPr>
+          <w:rFonts w:ascii="Consolas" w:hAnsi="Consolas"/>
+          <w:color w:val="000000"/>
+          <w:sz w:val="23"/>
+          <w:szCs w:val="23"/>
+          <w:shd w:val="clear" w:color="auto" w:fill="FFFFFF"/>
+        </w:rPr>
+        <w:t>NomedaColuna</w:t>
+      </w:r>
+      <w:proofErr w:type="spellEnd"/>
+      <w:r>
+        <w:rPr>
+          <w:rFonts w:ascii="Consolas" w:hAnsi="Consolas"/>
+          <w:color w:val="000000"/>
+          <w:sz w:val="23"/>
+          <w:szCs w:val="23"/>
+          <w:shd w:val="clear" w:color="auto" w:fill="FFFFFF"/>
+        </w:rPr>
+        <w:t>= </w:t>
+      </w:r>
+      <w:r>
+        <w:rPr>
+          <w:rStyle w:val="sqlstringcolor"/>
+          <w:rFonts w:ascii="Consolas" w:hAnsi="Consolas"/>
+          <w:color w:val="A52A2A"/>
+          <w:sz w:val="23"/>
+          <w:szCs w:val="23"/>
+          <w:shd w:val="clear" w:color="auto" w:fill="FFFFFF"/>
+        </w:rPr>
+        <w:t>'</w:t>
+      </w:r>
+      <w:r>
+        <w:rPr>
+          <w:rStyle w:val="sqlstringcolor"/>
+          <w:rFonts w:ascii="Consolas" w:hAnsi="Consolas"/>
+          <w:color w:val="A52A2A"/>
+          <w:sz w:val="23"/>
+          <w:szCs w:val="23"/>
+          <w:shd w:val="clear" w:color="auto" w:fill="FFFFFF"/>
+        </w:rPr>
+        <w:t xml:space="preserve"> </w:t>
+      </w:r>
+      <w:r>
+        <w:rPr>
+          <w:rStyle w:val="sqlstringcolor"/>
+          <w:rFonts w:ascii="Consolas" w:hAnsi="Consolas"/>
+          <w:color w:val="A52A2A"/>
+          <w:sz w:val="23"/>
+          <w:szCs w:val="23"/>
+          <w:shd w:val="clear" w:color="auto" w:fill="FFFFFF"/>
+        </w:rPr>
+        <w:t>Atributo que deseja inserir</w:t>
+      </w:r>
+      <w:r>
+        <w:rPr>
+          <w:rStyle w:val="sqlstringcolor"/>
+          <w:rFonts w:ascii="Consolas" w:hAnsi="Consolas"/>
+          <w:color w:val="A52A2A"/>
+          <w:sz w:val="23"/>
+          <w:szCs w:val="23"/>
+          <w:shd w:val="clear" w:color="auto" w:fill="FFFFFF"/>
+        </w:rPr>
+        <w:t xml:space="preserve"> </w:t>
+      </w:r>
+      <w:r>
+        <w:rPr>
+          <w:rStyle w:val="sqlstringcolor"/>
+          <w:rFonts w:ascii="Consolas" w:hAnsi="Consolas"/>
+          <w:color w:val="A52A2A"/>
+          <w:sz w:val="23"/>
+          <w:szCs w:val="23"/>
+          <w:shd w:val="clear" w:color="auto" w:fill="FFFFFF"/>
+        </w:rPr>
+        <w:t>'</w:t>
+      </w:r>
+      <w:r>
+        <w:rPr>
+          <w:rFonts w:ascii="Consolas" w:hAnsi="Consolas"/>
+          <w:color w:val="000000"/>
+          <w:sz w:val="23"/>
+          <w:szCs w:val="23"/>
+        </w:rPr>
+        <w:br/>
+      </w:r>
+      <w:r>
+        <w:rPr>
+          <w:rStyle w:val="sqlkeywordcolor"/>
+          <w:rFonts w:ascii="Consolas" w:hAnsi="Consolas"/>
+          <w:color w:val="0000CD"/>
+          <w:sz w:val="23"/>
+          <w:szCs w:val="23"/>
+          <w:shd w:val="clear" w:color="auto" w:fill="FFFFFF"/>
+        </w:rPr>
+        <w:t>WHERE</w:t>
+      </w:r>
+      <w:r>
+        <w:rPr>
+          <w:rFonts w:ascii="Consolas" w:hAnsi="Consolas"/>
+          <w:color w:val="000000"/>
+          <w:sz w:val="23"/>
+          <w:szCs w:val="23"/>
+          <w:shd w:val="clear" w:color="auto" w:fill="FFFFFF"/>
+        </w:rPr>
+        <w:t> </w:t>
+      </w:r>
+      <w:proofErr w:type="spellStart"/>
+      <w:r>
+        <w:rPr>
+          <w:rFonts w:ascii="Consolas" w:hAnsi="Consolas"/>
+          <w:color w:val="000000"/>
+          <w:sz w:val="23"/>
+          <w:szCs w:val="23"/>
+          <w:shd w:val="clear" w:color="auto" w:fill="FFFFFF"/>
+        </w:rPr>
+        <w:t>ChavePrimária</w:t>
+      </w:r>
+      <w:proofErr w:type="spellEnd"/>
+      <w:r>
+        <w:rPr>
+          <w:rFonts w:ascii="Consolas" w:hAnsi="Consolas"/>
+          <w:color w:val="000000"/>
+          <w:sz w:val="23"/>
+          <w:szCs w:val="23"/>
+          <w:shd w:val="clear" w:color="auto" w:fill="FFFFFF"/>
+        </w:rPr>
+        <w:t xml:space="preserve"> aonde quer fazer as alterações</w:t>
+      </w:r>
+      <w:r>
+        <w:rPr>
+          <w:rFonts w:ascii="Consolas" w:hAnsi="Consolas"/>
+          <w:color w:val="000000"/>
+          <w:sz w:val="23"/>
+          <w:szCs w:val="23"/>
+          <w:shd w:val="clear" w:color="auto" w:fill="FFFFFF"/>
+        </w:rPr>
+        <w:t xml:space="preserve"> = </w:t>
+      </w:r>
+      <w:r>
+        <w:rPr>
+          <w:rStyle w:val="sqlnumbercolor"/>
+          <w:rFonts w:ascii="Consolas" w:hAnsi="Consolas"/>
+          <w:color w:val="000000"/>
+          <w:sz w:val="23"/>
+          <w:szCs w:val="23"/>
+          <w:shd w:val="clear" w:color="auto" w:fill="FFFFFF"/>
+        </w:rPr>
+        <w:t>1</w:t>
+      </w:r>
+      <w:r>
+        <w:rPr>
+          <w:rFonts w:ascii="Consolas" w:hAnsi="Consolas"/>
+          <w:color w:val="000000"/>
+          <w:sz w:val="23"/>
+          <w:szCs w:val="23"/>
+          <w:shd w:val="clear" w:color="auto" w:fill="FFFFFF"/>
+        </w:rPr>
+        <w:t>;</w:t>
+      </w:r>
+    </w:p>
+    <w:p>
+      <w:pPr>
+        <w:autoSpaceDE w:val="0"/>
+        <w:autoSpaceDN w:val="0"/>
+        <w:adjustRightInd w:val="0"/>
+        <w:spacing w:after="0" w:line="240" w:lineRule="auto"/>
+        <w:rPr>
+          <w:rFonts w:ascii="Consolas" w:hAnsi="Consolas" w:cs="Consolas"/>
+          <w:color w:val="000000"/>
+          <w:sz w:val="19"/>
+          <w:szCs w:val="19"/>
+        </w:rPr>
+      </w:pPr>
+      <w:r>
+        <w:rPr>
+          <w:rFonts w:ascii="Arial" w:hAnsi="Arial" w:cs="Arial"/>
+          <w:b/>
+          <w:bCs/>
+          <w:shd w:val="clear" w:color="auto" w:fill="FFFFCC"/>
+        </w:rPr>
+        <w:t xml:space="preserve">Exemplo: </w:t>
+      </w:r>
+      <w:r>
+        <w:rPr>
+          <w:rFonts w:ascii="Consolas" w:hAnsi="Consolas" w:cs="Consolas"/>
+          <w:color w:val="FF00FF"/>
+          <w:sz w:val="19"/>
+          <w:szCs w:val="19"/>
+        </w:rPr>
+        <w:t>UPDATE</w:t>
+      </w:r>
+      <w:r>
+        <w:rPr>
+          <w:rFonts w:ascii="Consolas" w:hAnsi="Consolas" w:cs="Consolas"/>
+          <w:color w:val="000000"/>
+          <w:sz w:val="19"/>
+          <w:szCs w:val="19"/>
+        </w:rPr>
+        <w:t xml:space="preserve"> Pessoas</w:t>
+      </w:r>
+    </w:p>
+    <w:p>
+      <w:pPr>
+        <w:autoSpaceDE w:val="0"/>
+        <w:autoSpaceDN w:val="0"/>
+        <w:adjustRightInd w:val="0"/>
+        <w:spacing w:after="0" w:line="240" w:lineRule="auto"/>
+        <w:rPr>
+          <w:rFonts w:ascii="Consolas" w:hAnsi="Consolas" w:cs="Consolas"/>
+          <w:color w:val="FF0000"/>
+          <w:sz w:val="19"/>
+          <w:szCs w:val="19"/>
+        </w:rPr>
+      </w:pPr>
+      <w:r>
+        <w:rPr>
+          <w:rFonts w:ascii="Consolas" w:hAnsi="Consolas" w:cs="Consolas"/>
+          <w:color w:val="0000FF"/>
+          <w:sz w:val="19"/>
+          <w:szCs w:val="19"/>
+        </w:rPr>
+        <w:t>SET</w:t>
+      </w:r>
+      <w:r>
+        <w:rPr>
+          <w:rFonts w:ascii="Consolas" w:hAnsi="Consolas" w:cs="Consolas"/>
+          <w:color w:val="000000"/>
+          <w:sz w:val="19"/>
+          <w:szCs w:val="19"/>
+        </w:rPr>
+        <w:t xml:space="preserve"> Nome </w:t>
+      </w:r>
+      <w:r>
+        <w:rPr>
+          <w:rFonts w:ascii="Consolas" w:hAnsi="Consolas" w:cs="Consolas"/>
+          <w:color w:val="808080"/>
+          <w:sz w:val="19"/>
+          <w:szCs w:val="19"/>
+        </w:rPr>
+        <w:t>=</w:t>
+      </w:r>
+      <w:r>
+        <w:rPr>
+          <w:rFonts w:ascii="Consolas" w:hAnsi="Consolas" w:cs="Consolas"/>
+          <w:color w:val="000000"/>
+          <w:sz w:val="19"/>
+          <w:szCs w:val="19"/>
+        </w:rPr>
+        <w:t xml:space="preserve"> </w:t>
+      </w:r>
+      <w:r>
+        <w:rPr>
+          <w:rFonts w:ascii="Consolas" w:hAnsi="Consolas" w:cs="Consolas"/>
+          <w:color w:val="FF0000"/>
+          <w:sz w:val="19"/>
+          <w:szCs w:val="19"/>
+        </w:rPr>
+        <w:t>'Adolfo'</w:t>
+      </w:r>
+    </w:p>
+    <w:p>
+      <w:pPr>
+        <w:rPr>
+          <w:rFonts w:ascii="Consolas" w:hAnsi="Consolas" w:cs="Consolas"/>
+          <w:color w:val="808080"/>
+          <w:sz w:val="19"/>
+          <w:szCs w:val="19"/>
+        </w:rPr>
+      </w:pPr>
+      <w:r>
+        <w:rPr>
+          <w:rFonts w:ascii="Consolas" w:hAnsi="Consolas" w:cs="Consolas"/>
+          <w:color w:val="0000FF"/>
+          <w:sz w:val="19"/>
+          <w:szCs w:val="19"/>
+        </w:rPr>
+        <w:t>WHERE</w:t>
+      </w:r>
+      <w:r>
+        <w:rPr>
+          <w:rFonts w:ascii="Consolas" w:hAnsi="Consolas" w:cs="Consolas"/>
+          <w:color w:val="000000"/>
+          <w:sz w:val="19"/>
+          <w:szCs w:val="19"/>
+        </w:rPr>
+        <w:t xml:space="preserve"> </w:t>
+      </w:r>
+      <w:proofErr w:type="spellStart"/>
+      <w:r>
+        <w:rPr>
+          <w:rFonts w:ascii="Consolas" w:hAnsi="Consolas" w:cs="Consolas"/>
+          <w:color w:val="000000"/>
+          <w:sz w:val="19"/>
+          <w:szCs w:val="19"/>
+        </w:rPr>
+        <w:t>idPessoas</w:t>
+      </w:r>
+      <w:proofErr w:type="spellEnd"/>
+      <w:r>
+        <w:rPr>
+          <w:rFonts w:ascii="Consolas" w:hAnsi="Consolas" w:cs="Consolas"/>
+          <w:color w:val="000000"/>
+          <w:sz w:val="19"/>
+          <w:szCs w:val="19"/>
+        </w:rPr>
+        <w:t xml:space="preserve"> </w:t>
+      </w:r>
+      <w:r>
+        <w:rPr>
+          <w:rFonts w:ascii="Consolas" w:hAnsi="Consolas" w:cs="Consolas"/>
+          <w:color w:val="808080"/>
+          <w:sz w:val="19"/>
+          <w:szCs w:val="19"/>
+        </w:rPr>
+        <w:t>=</w:t>
+      </w:r>
+      <w:r>
+        <w:rPr>
+          <w:rFonts w:ascii="Consolas" w:hAnsi="Consolas" w:cs="Consolas"/>
+          <w:color w:val="000000"/>
+          <w:sz w:val="19"/>
+          <w:szCs w:val="19"/>
+        </w:rPr>
+        <w:t xml:space="preserve"> 1</w:t>
+      </w:r>
+      <w:r>
+        <w:rPr>
+          <w:rFonts w:ascii="Consolas" w:hAnsi="Consolas" w:cs="Consolas"/>
+          <w:color w:val="808080"/>
+          <w:sz w:val="19"/>
+          <w:szCs w:val="19"/>
+        </w:rPr>
+        <w:t>;</w:t>
+      </w:r>
+    </w:p>
+    <w:p>
+      <w:pPr>
+        <w:rPr>
+          <w:rFonts w:ascii="Consolas" w:hAnsi="Consolas" w:cs="Consolas"/>
+          <w:color w:val="808080"/>
+          <w:sz w:val="19"/>
+          <w:szCs w:val="19"/>
+        </w:rPr>
+      </w:pPr>
+    </w:p>
+    <w:p>
+      <w:pPr>
+        <w:rPr>
+          <w:rFonts w:ascii="Consolas" w:hAnsi="Consolas" w:cs="Consolas"/>
+          <w:color w:val="808080"/>
+          <w:sz w:val="19"/>
+          <w:szCs w:val="19"/>
+        </w:rPr>
+      </w:pPr>
+    </w:p>
+    <w:p>
+      <w:pPr>
+        <w:rPr>
+          <w:rFonts w:ascii="Consolas" w:hAnsi="Consolas" w:cs="Consolas"/>
+          <w:color w:val="808080"/>
+          <w:sz w:val="19"/>
+          <w:szCs w:val="19"/>
+        </w:rPr>
+      </w:pPr>
+    </w:p>
+    <w:p>
+      <w:pPr>
+        <w:rPr>
+          <w:rFonts w:ascii="Arial" w:hAnsi="Arial" w:cs="Arial"/>
+          <w:b/>
+          <w:bCs/>
+          <w:shd w:val="clear" w:color="auto" w:fill="FFFFCC"/>
+        </w:rPr>
+      </w:pPr>
+    </w:p>
+    <w:p>
+      <w:pPr>
+        <w:rPr>
+          <w:rFonts w:ascii="Arial" w:hAnsi="Arial" w:cs="Arial"/>
+          <w:b/>
+          <w:bCs/>
           <w:shd w:val="clear" w:color="auto" w:fill="FFFFCC"/>
         </w:rPr>
       </w:pPr>
@@ -3602,6 +4219,11 @@
       <w:u w:val="single"/>
     </w:rPr>
   </w:style>
+  <w:style w:type="character" w:customStyle="1" w:styleId="sqlnumbercolor">
+    <w:name w:val="sqlnumbercolor"/>
+    <w:basedOn w:val="Fontepargpadro"/>
+    <w:rsid w:val="00713BF7"/>
+  </w:style>
 </w:styles>
 </file>
 

</xml_diff>

<commit_message>
Atualizações de repositórios do git
</commit_message>
<xml_diff>
--- a/Anotações de BD .docx
+++ b/Anotações de BD .docx
@@ -3007,9 +3007,7 @@
         </w:rPr>
         <w:t>A Instrução UPDATE</w:t>
       </w:r>
-      <w:bookmarkStart w:id="0" w:name="_GoBack"/>
-    </w:p>
-    <w:bookmarkEnd w:id="0"/>
+    </w:p>
     <w:p>
       <w:pPr>
         <w:shd w:val="clear" w:color="auto" w:fill="FFFFFF"/>
@@ -3207,6 +3205,60 @@
           <w:szCs w:val="23"/>
           <w:shd w:val="clear" w:color="auto" w:fill="FFFFFF"/>
         </w:rPr>
+        <w:t>'Atributo que deseja inserir'</w:t>
+      </w:r>
+      <w:r>
+        <w:rPr>
+          <w:rFonts w:ascii="Consolas" w:hAnsi="Consolas"/>
+          <w:color w:val="000000"/>
+          <w:sz w:val="23"/>
+          <w:szCs w:val="23"/>
+          <w:shd w:val="clear" w:color="auto" w:fill="FFFFFF"/>
+        </w:rPr>
+        <w:t xml:space="preserve">, </w:t>
+      </w:r>
+    </w:p>
+    <w:p>
+      <w:pPr>
+        <w:rPr>
+          <w:rFonts w:ascii="Consolas" w:hAnsi="Consolas"/>
+          <w:color w:val="000000"/>
+          <w:sz w:val="23"/>
+          <w:szCs w:val="23"/>
+          <w:shd w:val="clear" w:color="auto" w:fill="FFFFFF"/>
+        </w:rPr>
+      </w:pPr>
+      <w:proofErr w:type="spellStart"/>
+      <w:r>
+        <w:rPr>
+          <w:rFonts w:ascii="Consolas" w:hAnsi="Consolas"/>
+          <w:color w:val="000000"/>
+          <w:sz w:val="23"/>
+          <w:szCs w:val="23"/>
+          <w:shd w:val="clear" w:color="auto" w:fill="FFFFFF"/>
+        </w:rPr>
+        <w:t>NomedaColuna</w:t>
+      </w:r>
+      <w:proofErr w:type="spellEnd"/>
+      <w:r>
+        <w:rPr>
+          <w:rFonts w:ascii="Consolas" w:hAnsi="Consolas"/>
+          <w:color w:val="000000"/>
+          <w:sz w:val="23"/>
+          <w:szCs w:val="23"/>
+          <w:shd w:val="clear" w:color="auto" w:fill="FFFFFF"/>
+        </w:rPr>
+        <w:t>= </w:t>
+      </w:r>
+      <w:r>
+        <w:rPr>
+          <w:rStyle w:val="sqlstringcolor"/>
+          <w:rFonts w:ascii="Consolas" w:hAnsi="Consolas"/>
+          <w:color w:val="A52A2A"/>
+          <w:sz w:val="23"/>
+          <w:szCs w:val="23"/>
+          <w:shd w:val="clear" w:color="auto" w:fill="FFFFFF"/>
+        </w:rPr>
         <w:t>'</w:t>
       </w:r>
       <w:r>
@@ -3218,7 +3270,7 @@
           <w:szCs w:val="23"/>
           <w:shd w:val="clear" w:color="auto" w:fill="FFFFFF"/>
         </w:rPr>
-        <w:t>Atributo que deseja inserir</w:t>
+        <w:t xml:space="preserve"> </w:t>
       </w:r>
       <w:r>
         <w:rPr>
@@ -3229,29 +3281,38 @@
           <w:szCs w:val="23"/>
           <w:shd w:val="clear" w:color="auto" w:fill="FFFFFF"/>
         </w:rPr>
-        <w:t>'</w:t>
-      </w:r>
-      <w:r>
-        <w:rPr>
-          <w:rFonts w:ascii="Consolas" w:hAnsi="Consolas"/>
-          <w:color w:val="000000"/>
-          <w:sz w:val="23"/>
-          <w:szCs w:val="23"/>
-          <w:shd w:val="clear" w:color="auto" w:fill="FFFFFF"/>
-        </w:rPr>
-        <w:t xml:space="preserve">, </w:t>
-      </w:r>
-    </w:p>
-    <w:p>
-      <w:pPr>
-        <w:rPr>
-          <w:rFonts w:ascii="Consolas" w:hAnsi="Consolas"/>
-          <w:color w:val="000000"/>
-          <w:sz w:val="23"/>
-          <w:szCs w:val="23"/>
-          <w:shd w:val="clear" w:color="auto" w:fill="FFFFFF"/>
-        </w:rPr>
-      </w:pPr>
+        <w:t>Atributo que deseja inserir '</w:t>
+      </w:r>
+      <w:r>
+        <w:rPr>
+          <w:rFonts w:ascii="Consolas" w:hAnsi="Consolas"/>
+          <w:color w:val="000000"/>
+          <w:sz w:val="23"/>
+          <w:szCs w:val="23"/>
+        </w:rPr>
+        <w:br/>
+      </w:r>
+      <w:r>
+        <w:rPr>
+          <w:rStyle w:val="sqlkeywordcolor"/>
+          <w:rFonts w:ascii="Consolas" w:hAnsi="Consolas"/>
+          <w:color w:val="0000CD"/>
+          <w:sz w:val="23"/>
+          <w:szCs w:val="23"/>
+          <w:shd w:val="clear" w:color="auto" w:fill="FFFFFF"/>
+        </w:rPr>
+        <w:t>WHERE</w:t>
+      </w:r>
+      <w:r>
+        <w:rPr>
+          <w:rFonts w:ascii="Consolas" w:hAnsi="Consolas"/>
+          <w:color w:val="000000"/>
+          <w:sz w:val="23"/>
+          <w:szCs w:val="23"/>
+          <w:shd w:val="clear" w:color="auto" w:fill="FFFFFF"/>
+        </w:rPr>
+        <w:t> </w:t>
+      </w:r>
       <w:proofErr w:type="spellStart"/>
       <w:r>
         <w:rPr>
@@ -3261,7 +3322,7 @@
           <w:szCs w:val="23"/>
           <w:shd w:val="clear" w:color="auto" w:fill="FFFFFF"/>
         </w:rPr>
-        <w:t>NomedaColuna</w:t>
+        <w:t>ChavePrimária</w:t>
       </w:r>
       <w:proofErr w:type="spellEnd"/>
       <w:r>
@@ -3272,124 +3333,7 @@
           <w:szCs w:val="23"/>
           <w:shd w:val="clear" w:color="auto" w:fill="FFFFFF"/>
         </w:rPr>
-        <w:t>= </w:t>
-      </w:r>
-      <w:r>
-        <w:rPr>
-          <w:rStyle w:val="sqlstringcolor"/>
-          <w:rFonts w:ascii="Consolas" w:hAnsi="Consolas"/>
-          <w:color w:val="A52A2A"/>
-          <w:sz w:val="23"/>
-          <w:szCs w:val="23"/>
-          <w:shd w:val="clear" w:color="auto" w:fill="FFFFFF"/>
-        </w:rPr>
-        <w:t>'</w:t>
-      </w:r>
-      <w:r>
-        <w:rPr>
-          <w:rStyle w:val="sqlstringcolor"/>
-          <w:rFonts w:ascii="Consolas" w:hAnsi="Consolas"/>
-          <w:color w:val="A52A2A"/>
-          <w:sz w:val="23"/>
-          <w:szCs w:val="23"/>
-          <w:shd w:val="clear" w:color="auto" w:fill="FFFFFF"/>
-        </w:rPr>
-        <w:t xml:space="preserve"> </w:t>
-      </w:r>
-      <w:r>
-        <w:rPr>
-          <w:rStyle w:val="sqlstringcolor"/>
-          <w:rFonts w:ascii="Consolas" w:hAnsi="Consolas"/>
-          <w:color w:val="A52A2A"/>
-          <w:sz w:val="23"/>
-          <w:szCs w:val="23"/>
-          <w:shd w:val="clear" w:color="auto" w:fill="FFFFFF"/>
-        </w:rPr>
-        <w:t>Atributo que deseja inserir</w:t>
-      </w:r>
-      <w:r>
-        <w:rPr>
-          <w:rStyle w:val="sqlstringcolor"/>
-          <w:rFonts w:ascii="Consolas" w:hAnsi="Consolas"/>
-          <w:color w:val="A52A2A"/>
-          <w:sz w:val="23"/>
-          <w:szCs w:val="23"/>
-          <w:shd w:val="clear" w:color="auto" w:fill="FFFFFF"/>
-        </w:rPr>
-        <w:t xml:space="preserve"> </w:t>
-      </w:r>
-      <w:r>
-        <w:rPr>
-          <w:rStyle w:val="sqlstringcolor"/>
-          <w:rFonts w:ascii="Consolas" w:hAnsi="Consolas"/>
-          <w:color w:val="A52A2A"/>
-          <w:sz w:val="23"/>
-          <w:szCs w:val="23"/>
-          <w:shd w:val="clear" w:color="auto" w:fill="FFFFFF"/>
-        </w:rPr>
-        <w:t>'</w:t>
-      </w:r>
-      <w:r>
-        <w:rPr>
-          <w:rFonts w:ascii="Consolas" w:hAnsi="Consolas"/>
-          <w:color w:val="000000"/>
-          <w:sz w:val="23"/>
-          <w:szCs w:val="23"/>
-        </w:rPr>
-        <w:br/>
-      </w:r>
-      <w:r>
-        <w:rPr>
-          <w:rStyle w:val="sqlkeywordcolor"/>
-          <w:rFonts w:ascii="Consolas" w:hAnsi="Consolas"/>
-          <w:color w:val="0000CD"/>
-          <w:sz w:val="23"/>
-          <w:szCs w:val="23"/>
-          <w:shd w:val="clear" w:color="auto" w:fill="FFFFFF"/>
-        </w:rPr>
-        <w:t>WHERE</w:t>
-      </w:r>
-      <w:r>
-        <w:rPr>
-          <w:rFonts w:ascii="Consolas" w:hAnsi="Consolas"/>
-          <w:color w:val="000000"/>
-          <w:sz w:val="23"/>
-          <w:szCs w:val="23"/>
-          <w:shd w:val="clear" w:color="auto" w:fill="FFFFFF"/>
-        </w:rPr>
-        <w:t> </w:t>
-      </w:r>
-      <w:proofErr w:type="spellStart"/>
-      <w:r>
-        <w:rPr>
-          <w:rFonts w:ascii="Consolas" w:hAnsi="Consolas"/>
-          <w:color w:val="000000"/>
-          <w:sz w:val="23"/>
-          <w:szCs w:val="23"/>
-          <w:shd w:val="clear" w:color="auto" w:fill="FFFFFF"/>
-        </w:rPr>
-        <w:t>ChavePrimária</w:t>
-      </w:r>
-      <w:proofErr w:type="spellEnd"/>
-      <w:r>
-        <w:rPr>
-          <w:rFonts w:ascii="Consolas" w:hAnsi="Consolas"/>
-          <w:color w:val="000000"/>
-          <w:sz w:val="23"/>
-          <w:szCs w:val="23"/>
-          <w:shd w:val="clear" w:color="auto" w:fill="FFFFFF"/>
-        </w:rPr>
-        <w:t xml:space="preserve"> aonde quer fazer as alterações</w:t>
-      </w:r>
-      <w:r>
-        <w:rPr>
-          <w:rFonts w:ascii="Consolas" w:hAnsi="Consolas"/>
-          <w:color w:val="000000"/>
-          <w:sz w:val="23"/>
-          <w:szCs w:val="23"/>
-          <w:shd w:val="clear" w:color="auto" w:fill="FFFFFF"/>
-        </w:rPr>
-        <w:t xml:space="preserve"> = </w:t>
+        <w:t xml:space="preserve"> aonde quer fazer as alterações = </w:t>
       </w:r>
       <w:r>
         <w:rPr>
@@ -3587,6 +3531,419 @@
         </w:rPr>
         <w:t>;</w:t>
       </w:r>
+    </w:p>
+    <w:p>
+      <w:pPr>
+        <w:rPr>
+          <w:rFonts w:ascii="Consolas" w:hAnsi="Consolas" w:cs="Consolas"/>
+          <w:color w:val="808080"/>
+          <w:sz w:val="19"/>
+          <w:szCs w:val="19"/>
+        </w:rPr>
+      </w:pPr>
+    </w:p>
+    <w:p>
+      <w:pPr>
+        <w:tabs>
+          <w:tab w:val="left" w:pos="7004"/>
+        </w:tabs>
+        <w:autoSpaceDE w:val="0"/>
+        <w:autoSpaceDN w:val="0"/>
+        <w:adjustRightInd w:val="0"/>
+        <w:spacing w:after="0" w:line="240" w:lineRule="auto"/>
+        <w:rPr>
+          <w:rFonts w:ascii="Consolas" w:hAnsi="Consolas" w:cs="Consolas"/>
+          <w:color w:val="FF0000"/>
+          <w:sz w:val="19"/>
+          <w:szCs w:val="19"/>
+        </w:rPr>
+      </w:pPr>
+      <w:proofErr w:type="spellStart"/>
+      <w:r>
+        <w:rPr>
+          <w:rFonts w:ascii="Consolas" w:hAnsi="Consolas" w:cs="Consolas"/>
+          <w:color w:val="0000FF"/>
+          <w:sz w:val="19"/>
+          <w:szCs w:val="19"/>
+        </w:rPr>
+        <w:t>exec</w:t>
+      </w:r>
+      <w:proofErr w:type="spellEnd"/>
+      <w:r>
+        <w:rPr>
+          <w:rFonts w:ascii="Consolas" w:hAnsi="Consolas" w:cs="Consolas"/>
+          <w:color w:val="000000"/>
+          <w:sz w:val="19"/>
+          <w:szCs w:val="19"/>
+        </w:rPr>
+        <w:t xml:space="preserve"> </w:t>
+      </w:r>
+      <w:proofErr w:type="spellStart"/>
+      <w:r>
+        <w:rPr>
+          <w:rFonts w:ascii="Consolas" w:hAnsi="Consolas" w:cs="Consolas"/>
+          <w:color w:val="800000"/>
+          <w:sz w:val="19"/>
+          <w:szCs w:val="19"/>
+        </w:rPr>
+        <w:t>sp_rename</w:t>
+      </w:r>
+      <w:proofErr w:type="spellEnd"/>
+      <w:r>
+        <w:rPr>
+          <w:rFonts w:ascii="Consolas" w:hAnsi="Consolas" w:cs="Consolas"/>
+          <w:color w:val="0000FF"/>
+          <w:sz w:val="19"/>
+          <w:szCs w:val="19"/>
+        </w:rPr>
+        <w:t xml:space="preserve"> </w:t>
+      </w:r>
+      <w:r>
+        <w:rPr>
+          <w:rFonts w:ascii="Consolas" w:hAnsi="Consolas" w:cs="Consolas"/>
+          <w:color w:val="FF0000"/>
+          <w:sz w:val="19"/>
+          <w:szCs w:val="19"/>
+        </w:rPr>
+        <w:t>'</w:t>
+      </w:r>
+      <w:proofErr w:type="gramStart"/>
+      <w:r>
+        <w:rPr>
+          <w:rFonts w:ascii="Consolas" w:hAnsi="Consolas" w:cs="Consolas"/>
+          <w:color w:val="FF0000"/>
+          <w:sz w:val="19"/>
+          <w:szCs w:val="19"/>
+        </w:rPr>
+        <w:t>Produto.[</w:t>
+      </w:r>
+      <w:proofErr w:type="gramEnd"/>
+      <w:r>
+        <w:rPr>
+          <w:rFonts w:ascii="Consolas" w:hAnsi="Consolas" w:cs="Consolas"/>
+          <w:color w:val="FF0000"/>
+          <w:sz w:val="19"/>
+          <w:szCs w:val="19"/>
+        </w:rPr>
+        <w:t>Bola]'</w:t>
+      </w:r>
+      <w:r>
+        <w:rPr>
+          <w:rFonts w:ascii="Consolas" w:hAnsi="Consolas" w:cs="Consolas"/>
+          <w:color w:val="808080"/>
+          <w:sz w:val="19"/>
+          <w:szCs w:val="19"/>
+        </w:rPr>
+        <w:t>,</w:t>
+      </w:r>
+      <w:r>
+        <w:rPr>
+          <w:rFonts w:ascii="Consolas" w:hAnsi="Consolas" w:cs="Consolas"/>
+          <w:color w:val="000000"/>
+          <w:sz w:val="19"/>
+          <w:szCs w:val="19"/>
+        </w:rPr>
+        <w:t xml:space="preserve"> </w:t>
+      </w:r>
+      <w:r>
+        <w:rPr>
+          <w:rFonts w:ascii="Consolas" w:hAnsi="Consolas" w:cs="Consolas"/>
+          <w:color w:val="FF0000"/>
+          <w:sz w:val="19"/>
+          <w:szCs w:val="19"/>
+        </w:rPr>
+        <w:t>'Nome Produto'</w:t>
+      </w:r>
+      <w:r>
+        <w:rPr>
+          <w:rFonts w:ascii="Consolas" w:hAnsi="Consolas" w:cs="Consolas"/>
+          <w:color w:val="808080"/>
+          <w:sz w:val="19"/>
+          <w:szCs w:val="19"/>
+        </w:rPr>
+        <w:t>,</w:t>
+      </w:r>
+      <w:r>
+        <w:rPr>
+          <w:rFonts w:ascii="Consolas" w:hAnsi="Consolas" w:cs="Consolas"/>
+          <w:color w:val="000000"/>
+          <w:sz w:val="19"/>
+          <w:szCs w:val="19"/>
+        </w:rPr>
+        <w:t xml:space="preserve"> </w:t>
+      </w:r>
+      <w:r>
+        <w:rPr>
+          <w:rFonts w:ascii="Consolas" w:hAnsi="Consolas" w:cs="Consolas"/>
+          <w:color w:val="FF0000"/>
+          <w:sz w:val="19"/>
+          <w:szCs w:val="19"/>
+        </w:rPr>
+        <w:t>'nome'</w:t>
+      </w:r>
+      <w:r>
+        <w:rPr>
+          <w:rFonts w:ascii="Consolas" w:hAnsi="Consolas" w:cs="Consolas"/>
+          <w:color w:val="FF0000"/>
+          <w:sz w:val="19"/>
+          <w:szCs w:val="19"/>
+        </w:rPr>
+        <w:tab/>
+      </w:r>
+    </w:p>
+    <w:p>
+      <w:pPr>
+        <w:tabs>
+          <w:tab w:val="left" w:pos="7004"/>
+        </w:tabs>
+        <w:autoSpaceDE w:val="0"/>
+        <w:autoSpaceDN w:val="0"/>
+        <w:adjustRightInd w:val="0"/>
+        <w:spacing w:after="0" w:line="240" w:lineRule="auto"/>
+        <w:rPr>
+          <w:rFonts w:ascii="Consolas" w:hAnsi="Consolas" w:cs="Consolas"/>
+          <w:color w:val="FF0000"/>
+          <w:sz w:val="19"/>
+          <w:szCs w:val="19"/>
+        </w:rPr>
+      </w:pPr>
+    </w:p>
+    <w:p>
+      <w:pPr>
+        <w:tabs>
+          <w:tab w:val="left" w:pos="7004"/>
+        </w:tabs>
+        <w:autoSpaceDE w:val="0"/>
+        <w:autoSpaceDN w:val="0"/>
+        <w:adjustRightInd w:val="0"/>
+        <w:spacing w:after="0" w:line="240" w:lineRule="auto"/>
+        <w:rPr>
+          <w:rFonts w:ascii="Consolas" w:hAnsi="Consolas" w:cs="Consolas"/>
+          <w:color w:val="FF0000"/>
+          <w:sz w:val="19"/>
+          <w:szCs w:val="19"/>
+        </w:rPr>
+      </w:pPr>
+      <w:r>
+        <w:rPr>
+          <w:rFonts w:ascii="Consolas" w:hAnsi="Consolas" w:cs="Consolas"/>
+          <w:color w:val="FF0000"/>
+          <w:sz w:val="19"/>
+          <w:szCs w:val="19"/>
+        </w:rPr>
+        <w:t xml:space="preserve">Função </w:t>
+      </w:r>
+      <w:proofErr w:type="spellStart"/>
+      <w:r>
+        <w:rPr>
+          <w:rFonts w:ascii="Consolas" w:hAnsi="Consolas" w:cs="Consolas"/>
+          <w:color w:val="FF0000"/>
+          <w:sz w:val="19"/>
+          <w:szCs w:val="19"/>
+        </w:rPr>
+        <w:t>Sql</w:t>
+      </w:r>
+      <w:proofErr w:type="spellEnd"/>
+      <w:r>
+        <w:rPr>
+          <w:rFonts w:ascii="Consolas" w:hAnsi="Consolas" w:cs="Consolas"/>
+          <w:color w:val="FF0000"/>
+          <w:sz w:val="19"/>
+          <w:szCs w:val="19"/>
+        </w:rPr>
+        <w:t xml:space="preserve"> </w:t>
+      </w:r>
+      <w:proofErr w:type="spellStart"/>
+      <w:r>
+        <w:rPr>
+          <w:rFonts w:ascii="Consolas" w:hAnsi="Consolas" w:cs="Consolas"/>
+          <w:color w:val="FF0000"/>
+          <w:sz w:val="19"/>
+          <w:szCs w:val="19"/>
+        </w:rPr>
+        <w:t>Datareader</w:t>
+      </w:r>
+      <w:proofErr w:type="spellEnd"/>
+    </w:p>
+    <w:p>
+      <w:pPr>
+        <w:tabs>
+          <w:tab w:val="left" w:pos="7004"/>
+        </w:tabs>
+        <w:autoSpaceDE w:val="0"/>
+        <w:autoSpaceDN w:val="0"/>
+        <w:adjustRightInd w:val="0"/>
+        <w:spacing w:after="0" w:line="240" w:lineRule="auto"/>
+        <w:rPr>
+          <w:rFonts w:ascii="Consolas" w:hAnsi="Consolas" w:cs="Consolas"/>
+          <w:color w:val="FF0000"/>
+          <w:sz w:val="19"/>
+          <w:szCs w:val="19"/>
+        </w:rPr>
+      </w:pPr>
+    </w:p>
+    <w:p>
+      <w:pPr>
+        <w:tabs>
+          <w:tab w:val="left" w:pos="7004"/>
+        </w:tabs>
+        <w:autoSpaceDE w:val="0"/>
+        <w:autoSpaceDN w:val="0"/>
+        <w:adjustRightInd w:val="0"/>
+        <w:spacing w:after="0" w:line="240" w:lineRule="auto"/>
+        <w:rPr>
+          <w:color w:val="253A44"/>
+          <w:sz w:val="27"/>
+          <w:szCs w:val="27"/>
+        </w:rPr>
+      </w:pPr>
+      <w:r>
+        <w:rPr>
+          <w:color w:val="253A44"/>
+          <w:sz w:val="27"/>
+          <w:szCs w:val="27"/>
+        </w:rPr>
+        <w:t xml:space="preserve">As principais </w:t>
+      </w:r>
+      <w:proofErr w:type="spellStart"/>
+      <w:r>
+        <w:rPr>
+          <w:color w:val="253A44"/>
+          <w:sz w:val="27"/>
+          <w:szCs w:val="27"/>
+        </w:rPr>
+        <w:t>caracteristicas</w:t>
+      </w:r>
+      <w:proofErr w:type="spellEnd"/>
+      <w:r>
+        <w:rPr>
+          <w:color w:val="253A44"/>
+          <w:sz w:val="27"/>
+          <w:szCs w:val="27"/>
+        </w:rPr>
+        <w:t xml:space="preserve"> do </w:t>
+      </w:r>
+      <w:proofErr w:type="spellStart"/>
+      <w:r>
+        <w:rPr>
+          <w:color w:val="253A44"/>
+          <w:sz w:val="27"/>
+          <w:szCs w:val="27"/>
+        </w:rPr>
+        <w:t>DataReader</w:t>
+      </w:r>
+      <w:proofErr w:type="spellEnd"/>
+      <w:r>
+        <w:rPr>
+          <w:color w:val="253A44"/>
+          <w:sz w:val="27"/>
+          <w:szCs w:val="27"/>
+        </w:rPr>
+        <w:t xml:space="preserve"> são: </w:t>
+      </w:r>
+      <w:proofErr w:type="spellStart"/>
+      <w:r>
+        <w:rPr>
+          <w:color w:val="253A44"/>
+          <w:sz w:val="27"/>
+          <w:szCs w:val="27"/>
+        </w:rPr>
+        <w:t>foward-only</w:t>
+      </w:r>
+      <w:proofErr w:type="spellEnd"/>
+      <w:r>
+        <w:rPr>
+          <w:color w:val="253A44"/>
+          <w:sz w:val="27"/>
+          <w:szCs w:val="27"/>
+        </w:rPr>
+        <w:t xml:space="preserve"> (somente avança) e </w:t>
+      </w:r>
+      <w:proofErr w:type="spellStart"/>
+      <w:r>
+        <w:rPr>
+          <w:color w:val="253A44"/>
+          <w:sz w:val="27"/>
+          <w:szCs w:val="27"/>
+        </w:rPr>
+        <w:t>read-only</w:t>
+      </w:r>
+      <w:proofErr w:type="spellEnd"/>
+      <w:r>
+        <w:rPr>
+          <w:color w:val="253A44"/>
+          <w:sz w:val="27"/>
+          <w:szCs w:val="27"/>
+        </w:rPr>
+        <w:t xml:space="preserve"> (somente leitura).</w:t>
+      </w:r>
+    </w:p>
+    <w:p>
+      <w:pPr>
+        <w:tabs>
+          <w:tab w:val="left" w:pos="7004"/>
+        </w:tabs>
+        <w:autoSpaceDE w:val="0"/>
+        <w:autoSpaceDN w:val="0"/>
+        <w:adjustRightInd w:val="0"/>
+        <w:spacing w:after="0" w:line="240" w:lineRule="auto"/>
+        <w:rPr>
+          <w:color w:val="253A44"/>
+          <w:sz w:val="27"/>
+          <w:szCs w:val="27"/>
+        </w:rPr>
+      </w:pPr>
+      <w:bookmarkStart w:id="0" w:name="_GoBack"/>
+      <w:bookmarkEnd w:id="0"/>
+    </w:p>
+    <w:p>
+      <w:pPr>
+        <w:tabs>
+          <w:tab w:val="left" w:pos="7004"/>
+        </w:tabs>
+        <w:autoSpaceDE w:val="0"/>
+        <w:autoSpaceDN w:val="0"/>
+        <w:adjustRightInd w:val="0"/>
+        <w:spacing w:after="0" w:line="240" w:lineRule="auto"/>
+      </w:pPr>
+      <w:hyperlink r:id="rId4" w:history="1">
+        <w:r>
+          <w:rPr>
+            <w:rStyle w:val="Hyperlink"/>
+          </w:rPr>
+          <w:t>https://www.devmedia.com.br/explorando-o-datareader/21840</w:t>
+        </w:r>
+      </w:hyperlink>
+    </w:p>
+    <w:p>
+      <w:pPr>
+        <w:tabs>
+          <w:tab w:val="left" w:pos="7004"/>
+        </w:tabs>
+        <w:autoSpaceDE w:val="0"/>
+        <w:autoSpaceDN w:val="0"/>
+        <w:adjustRightInd w:val="0"/>
+        <w:spacing w:after="0" w:line="240" w:lineRule="auto"/>
+        <w:rPr>
+          <w:rFonts w:ascii="Consolas" w:hAnsi="Consolas" w:cs="Consolas"/>
+          <w:color w:val="000000"/>
+          <w:sz w:val="19"/>
+          <w:szCs w:val="19"/>
+        </w:rPr>
+      </w:pPr>
+      <w:r>
+        <w:t>link para estudos desta ferramenta</w:t>
+      </w:r>
+    </w:p>
+    <w:p>
+      <w:pPr>
+        <w:rPr>
+          <w:rFonts w:ascii="Consolas" w:hAnsi="Consolas" w:cs="Consolas"/>
+          <w:color w:val="808080"/>
+          <w:sz w:val="19"/>
+          <w:szCs w:val="19"/>
+        </w:rPr>
+      </w:pPr>
     </w:p>
     <w:p>
       <w:pPr>
@@ -3741,7 +4098,7 @@
       </w:pPr>
     </w:pPrDefault>
   </w:docDefaults>
-  <w:latentStyles w:defLockedState="0" w:defUIPriority="99" w:defSemiHidden="0" w:defUnhideWhenUsed="0" w:defQFormat="0" w:count="375">
+  <w:latentStyles w:defLockedState="0" w:defUIPriority="99" w:defSemiHidden="0" w:defUnhideWhenUsed="0" w:defQFormat="0" w:count="376">
     <w:lsdException w:name="Normal" w:uiPriority="0" w:qFormat="1"/>
     <w:lsdException w:name="heading 1" w:uiPriority="9" w:qFormat="1"/>
     <w:lsdException w:name="heading 2" w:semiHidden="1" w:uiPriority="9" w:unhideWhenUsed="1" w:qFormat="1"/>
@@ -4117,6 +4474,7 @@
     <w:lsdException w:name="Smart Hyperlink" w:semiHidden="1" w:unhideWhenUsed="1"/>
     <w:lsdException w:name="Hashtag" w:semiHidden="1" w:unhideWhenUsed="1"/>
     <w:lsdException w:name="Unresolved Mention" w:semiHidden="1" w:unhideWhenUsed="1"/>
+    <w:lsdException w:name="Smart Link" w:semiHidden="1" w:unhideWhenUsed="1"/>
   </w:latentStyles>
   <w:style w:type="paragraph" w:default="1" w:styleId="Normal">
     <w:name w:val="Normal"/>

</xml_diff>